<commit_message>
add files layout gio hang color
</commit_message>
<xml_diff>
--- a/Report.docx
+++ b/Report.docx
@@ -2828,7 +2828,7 @@
               </w:rPr>
               <w:lastRenderedPageBreak/>
               <w:drawing>
-                <wp:inline distT="0" distB="0" distL="0" distR="0" wp14:anchorId="6033EA60" wp14:editId="2646707F">
+                <wp:inline distT="0" distB="0" distL="0" distR="0" wp14:anchorId="23CAA7F9" wp14:editId="309AC81C">
                   <wp:extent cx="2466000" cy="5338800"/>
                   <wp:effectExtent l="0" t="0" r="0" b="0"/>
                   <wp:docPr id="1" name="Hình ảnh 1"/>
@@ -2869,6 +2869,55 @@
                 </wp:inline>
               </w:drawing>
             </w:r>
+            <w:r>
+              <w:rPr>
+                <w:rFonts w:eastAsia="Times New Roman"/>
+                <w:noProof/>
+                <w:sz w:val="28"/>
+                <w:szCs w:val="28"/>
+              </w:rPr>
+              <w:drawing>
+                <wp:inline distT="0" distB="0" distL="0" distR="0" wp14:anchorId="1E2A54CB" wp14:editId="2C44C9B7">
+                  <wp:extent cx="2466000" cy="5336676"/>
+                  <wp:effectExtent l="0" t="0" r="0" b="0"/>
+                  <wp:docPr id="3" name="Hình ảnh 3"/>
+                  <wp:cNvGraphicFramePr>
+                    <a:graphicFrameLocks xmlns:a="http://schemas.openxmlformats.org/drawingml/2006/main" noChangeAspect="1"/>
+                  </wp:cNvGraphicFramePr>
+                  <a:graphic xmlns:a="http://schemas.openxmlformats.org/drawingml/2006/main">
+                    <a:graphicData uri="http://schemas.openxmlformats.org/drawingml/2006/picture">
+                      <pic:pic xmlns:pic="http://schemas.openxmlformats.org/drawingml/2006/picture">
+                        <pic:nvPicPr>
+                          <pic:cNvPr id="3" name="Hình ảnh 3"/>
+                          <pic:cNvPicPr/>
+                        </pic:nvPicPr>
+                        <pic:blipFill>
+                          <a:blip r:embed="rId6">
+                            <a:extLst>
+                              <a:ext uri="{28A0092B-C50C-407E-A947-70E740481C1C}">
+                                <a14:useLocalDpi xmlns:a14="http://schemas.microsoft.com/office/drawing/2010/main" val="0"/>
+                              </a:ext>
+                            </a:extLst>
+                          </a:blip>
+                          <a:stretch>
+                            <a:fillRect/>
+                          </a:stretch>
+                        </pic:blipFill>
+                        <pic:spPr>
+                          <a:xfrm>
+                            <a:off x="0" y="0"/>
+                            <a:ext cx="2466000" cy="5336676"/>
+                          </a:xfrm>
+                          <a:prstGeom prst="rect">
+                            <a:avLst/>
+                          </a:prstGeom>
+                        </pic:spPr>
+                      </pic:pic>
+                    </a:graphicData>
+                  </a:graphic>
+                </wp:inline>
+              </w:drawing>
+            </w:r>
           </w:p>
         </w:tc>
       </w:tr>
@@ -2886,6 +2935,7 @@
                 <w:noProof/>
                 <w:sz w:val="28"/>
                 <w:szCs w:val="28"/>
+                <w:lang w:val="en-US"/>
               </w:rPr>
             </w:pPr>
             <w:r>
@@ -2896,7 +2946,7 @@
                 <w:sz w:val="28"/>
                 <w:szCs w:val="28"/>
               </w:rPr>
-              <w:t>Danh sách đọc dữ liệu</w:t>
+              <w:t>Chức năng CRUD loại sản phẩm</w:t>
             </w:r>
           </w:p>
         </w:tc>
@@ -2943,6 +2993,172 @@
         <w:t>: Cho phép người dùng tạo, đọc, cập nhật và xóa các sản phẩm.</w:t>
       </w:r>
     </w:p>
+    <w:tbl>
+      <w:tblPr>
+        <w:tblStyle w:val="LiBang"/>
+        <w:tblW w:w="5343" w:type="pct"/>
+        <w:tblLook w:val="04A0" w:firstRow="1" w:lastRow="0" w:firstColumn="1" w:lastColumn="0" w:noHBand="0" w:noVBand="1"/>
+      </w:tblPr>
+      <w:tblGrid>
+        <w:gridCol w:w="9634"/>
+      </w:tblGrid>
+      <w:tr>
+        <w:tc>
+          <w:tcPr>
+            <w:tcW w:w="5000" w:type="pct"/>
+            <w:vAlign w:val="center"/>
+          </w:tcPr>
+          <w:p>
+            <w:pPr>
+              <w:jc w:val="center"/>
+              <w:rPr>
+                <w:rFonts w:eastAsia="Times New Roman"/>
+                <w:sz w:val="28"/>
+                <w:szCs w:val="28"/>
+              </w:rPr>
+            </w:pPr>
+            <w:r>
+              <w:rPr>
+                <w:rFonts w:eastAsia="Times New Roman"/>
+                <w:noProof/>
+                <w:sz w:val="28"/>
+                <w:szCs w:val="28"/>
+              </w:rPr>
+              <w:lastRenderedPageBreak/>
+              <w:drawing>
+                <wp:inline distT="0" distB="0" distL="0" distR="0" wp14:anchorId="25241BBF" wp14:editId="75492229">
+                  <wp:extent cx="2466000" cy="5338800"/>
+                  <wp:effectExtent l="0" t="0" r="0" b="0"/>
+                  <wp:docPr id="4" name="Hình ảnh 4"/>
+                  <wp:cNvGraphicFramePr>
+                    <a:graphicFrameLocks xmlns:a="http://schemas.openxmlformats.org/drawingml/2006/main" noChangeAspect="1"/>
+                  </wp:cNvGraphicFramePr>
+                  <a:graphic xmlns:a="http://schemas.openxmlformats.org/drawingml/2006/main">
+                    <a:graphicData uri="http://schemas.openxmlformats.org/drawingml/2006/picture">
+                      <pic:pic xmlns:pic="http://schemas.openxmlformats.org/drawingml/2006/picture">
+                        <pic:nvPicPr>
+                          <pic:cNvPr id="1" name="Hình ảnh 1"/>
+                          <pic:cNvPicPr/>
+                        </pic:nvPicPr>
+                        <pic:blipFill>
+                          <a:blip r:embed="rId5">
+                            <a:extLst>
+                              <a:ext uri="{28A0092B-C50C-407E-A947-70E740481C1C}">
+                                <a14:useLocalDpi xmlns:a14="http://schemas.microsoft.com/office/drawing/2010/main" val="0"/>
+                              </a:ext>
+                            </a:extLst>
+                          </a:blip>
+                          <a:stretch>
+                            <a:fillRect/>
+                          </a:stretch>
+                        </pic:blipFill>
+                        <pic:spPr>
+                          <a:xfrm>
+                            <a:off x="0" y="0"/>
+                            <a:ext cx="2466000" cy="5338800"/>
+                          </a:xfrm>
+                          <a:prstGeom prst="rect">
+                            <a:avLst/>
+                          </a:prstGeom>
+                        </pic:spPr>
+                      </pic:pic>
+                    </a:graphicData>
+                  </a:graphic>
+                </wp:inline>
+              </w:drawing>
+            </w:r>
+            <w:r>
+              <w:rPr>
+                <w:rFonts w:eastAsia="Times New Roman"/>
+                <w:noProof/>
+                <w:sz w:val="28"/>
+                <w:szCs w:val="28"/>
+              </w:rPr>
+              <w:drawing>
+                <wp:inline distT="0" distB="0" distL="0" distR="0" wp14:anchorId="11B06C71" wp14:editId="26D91062">
+                  <wp:extent cx="2465999" cy="5336676"/>
+                  <wp:effectExtent l="0" t="0" r="0" b="0"/>
+                  <wp:docPr id="5" name="Hình ảnh 5"/>
+                  <wp:cNvGraphicFramePr>
+                    <a:graphicFrameLocks xmlns:a="http://schemas.openxmlformats.org/drawingml/2006/main" noChangeAspect="1"/>
+                  </wp:cNvGraphicFramePr>
+                  <a:graphic xmlns:a="http://schemas.openxmlformats.org/drawingml/2006/main">
+                    <a:graphicData uri="http://schemas.openxmlformats.org/drawingml/2006/picture">
+                      <pic:pic xmlns:pic="http://schemas.openxmlformats.org/drawingml/2006/picture">
+                        <pic:nvPicPr>
+                          <pic:cNvPr id="5" name="Hình ảnh 5"/>
+                          <pic:cNvPicPr/>
+                        </pic:nvPicPr>
+                        <pic:blipFill>
+                          <a:blip r:embed="rId5">
+                            <a:extLst>
+                              <a:ext uri="{28A0092B-C50C-407E-A947-70E740481C1C}">
+                                <a14:useLocalDpi xmlns:a14="http://schemas.microsoft.com/office/drawing/2010/main" val="0"/>
+                              </a:ext>
+                            </a:extLst>
+                          </a:blip>
+                          <a:stretch>
+                            <a:fillRect/>
+                          </a:stretch>
+                        </pic:blipFill>
+                        <pic:spPr>
+                          <a:xfrm>
+                            <a:off x="0" y="0"/>
+                            <a:ext cx="2465999" cy="5336676"/>
+                          </a:xfrm>
+                          <a:prstGeom prst="rect">
+                            <a:avLst/>
+                          </a:prstGeom>
+                        </pic:spPr>
+                      </pic:pic>
+                    </a:graphicData>
+                  </a:graphic>
+                </wp:inline>
+              </w:drawing>
+            </w:r>
+          </w:p>
+        </w:tc>
+      </w:tr>
+      <w:tr>
+        <w:tc>
+          <w:tcPr>
+            <w:tcW w:w="5000" w:type="pct"/>
+            <w:vAlign w:val="center"/>
+          </w:tcPr>
+          <w:p>
+            <w:pPr>
+              <w:jc w:val="center"/>
+              <w:rPr>
+                <w:rFonts w:eastAsia="Times New Roman"/>
+                <w:noProof/>
+                <w:sz w:val="28"/>
+                <w:szCs w:val="28"/>
+                <w:lang w:val="en-US"/>
+              </w:rPr>
+            </w:pPr>
+            <w:r>
+              <w:rPr>
+                <w:rFonts w:eastAsia="Times New Roman"/>
+                <w:b/>
+                <w:bCs/>
+                <w:sz w:val="28"/>
+                <w:szCs w:val="28"/>
+              </w:rPr>
+              <w:t>Chức năng CRUD loại sản phẩm</w:t>
+            </w:r>
+          </w:p>
+        </w:tc>
+      </w:tr>
+    </w:tbl>
+    <w:p>
+      <w:pPr>
+        <w:rPr>
+          <w:rFonts w:eastAsia="Times New Roman"/>
+          <w:sz w:val="28"/>
+          <w:szCs w:val="28"/>
+        </w:rPr>
+      </w:pPr>
+    </w:p>
     <w:p>
       <w:pPr>
         <w:pStyle w:val="oancuaDanhsach"/>
@@ -3117,23 +3333,31 @@
           <w:sz w:val="28"/>
           <w:szCs w:val="28"/>
         </w:rPr>
+        <w:t xml:space="preserve">Các chức năng này đã được thiết kế để đảm bảo rằng ứng dụng của chúng </w:t>
+      </w:r>
+      <w:r>
+        <w:rPr>
+          <w:sz w:val="28"/>
+          <w:szCs w:val="28"/>
+        </w:rPr>
+        <w:t>em</w:t>
+      </w:r>
+      <w:r>
+        <w:rPr>
+          <w:rFonts w:eastAsia="Times New Roman"/>
+          <w:sz w:val="28"/>
+          <w:szCs w:val="28"/>
+        </w:rPr>
+        <w:t xml:space="preserve"> cung cấp một trải nghiệm người dùng mạnh mẽ và dễ sử dụng. </w:t>
+      </w:r>
+      <w:r>
+        <w:rPr>
+          <w:rFonts w:eastAsia="Times New Roman"/>
+          <w:sz w:val="28"/>
+          <w:szCs w:val="28"/>
+        </w:rPr>
         <w:lastRenderedPageBreak/>
-        <w:t xml:space="preserve">Các chức năng này đã được thiết kế để đảm bảo rằng ứng dụng của chúng </w:t>
-      </w:r>
-      <w:r>
-        <w:rPr>
-          <w:sz w:val="28"/>
-          <w:szCs w:val="28"/>
-        </w:rPr>
-        <w:t>em</w:t>
-      </w:r>
-      <w:r>
-        <w:rPr>
-          <w:rFonts w:eastAsia="Times New Roman"/>
-          <w:sz w:val="28"/>
-          <w:szCs w:val="28"/>
-        </w:rPr>
-        <w:t xml:space="preserve"> cung cấp một trải nghiệm người dùng mạnh mẽ và dễ sử dụng. Trong các phần tiếp theo, chúng </w:t>
+        <w:t xml:space="preserve">Trong các phần tiếp theo, chúng </w:t>
       </w:r>
       <w:r>
         <w:rPr>
@@ -3498,7 +3722,7 @@
                           <pic:cNvPicPr/>
                         </pic:nvPicPr>
                         <pic:blipFill>
-                          <a:blip r:embed="rId6"/>
+                          <a:blip r:embed="rId7"/>
                           <a:stretch>
                             <a:fillRect/>
                           </a:stretch>

</xml_diff>